<commit_message>
Push of final documentation and successful queries
</commit_message>
<xml_diff>
--- a/Project_report.docx
+++ b/Project_report.docx
@@ -32,15 +32,6 @@
           <w:bCs/>
           <w:sz w:val="48"/>
           <w:szCs w:val="48"/>
-        </w:rPr>
-      </w:pPr>
-    </w:p>
-    <w:p>
-      <w:pPr>
-        <w:spacing w:after="0" w:line="240" w:lineRule="auto"/>
-        <w:rPr>
-          <w:sz w:val="24"/>
-          <w:szCs w:val="24"/>
         </w:rPr>
       </w:pPr>
     </w:p>
@@ -381,7 +372,35 @@
           <w:sz w:val="24"/>
           <w:szCs w:val="24"/>
         </w:rPr>
-        <w:t xml:space="preserve">).  The athlete_events.csv file required analysis to breakdown data into smaller table that can be queried in various ways.  The athlete_events.csv was used to create 5 tables / </w:t>
+        <w:t>).  The athlete_events.csv file required analysis to breakdown data into smaller table</w:t>
+      </w:r>
+      <w:r>
+        <w:rPr>
+          <w:sz w:val="24"/>
+          <w:szCs w:val="24"/>
+        </w:rPr>
+        <w:t>s</w:t>
+      </w:r>
+      <w:r>
+        <w:rPr>
+          <w:sz w:val="24"/>
+          <w:szCs w:val="24"/>
+        </w:rPr>
+        <w:t xml:space="preserve"> that can be queried in various ways.  The athlete_events.csv was used to create </w:t>
+      </w:r>
+      <w:r>
+        <w:rPr>
+          <w:sz w:val="24"/>
+          <w:szCs w:val="24"/>
+        </w:rPr>
+        <w:t>6</w:t>
+      </w:r>
+      <w:r>
+        <w:rPr>
+          <w:sz w:val="24"/>
+          <w:szCs w:val="24"/>
+        </w:rPr>
+        <w:t xml:space="preserve"> tables / </w:t>
       </w:r>
       <w:proofErr w:type="spellStart"/>
       <w:r>
@@ -441,7 +460,7 @@
           <w:sz w:val="24"/>
           <w:szCs w:val="24"/>
         </w:rPr>
-        <w:t>Athletes</w:t>
+        <w:t>Athlete</w:t>
       </w:r>
     </w:p>
     <w:p>
@@ -458,13 +477,15 @@
           <w:szCs w:val="24"/>
         </w:rPr>
       </w:pPr>
-      <w:r>
-        <w:rPr>
-          <w:sz w:val="24"/>
-          <w:szCs w:val="24"/>
-        </w:rPr>
-        <w:t>Sport</w:t>
-      </w:r>
+      <w:proofErr w:type="spellStart"/>
+      <w:r>
+        <w:rPr>
+          <w:sz w:val="24"/>
+          <w:szCs w:val="24"/>
+        </w:rPr>
+        <w:t>Athlete_data</w:t>
+      </w:r>
+      <w:proofErr w:type="spellEnd"/>
     </w:p>
     <w:p>
       <w:pPr>
@@ -485,7 +506,7 @@
           <w:sz w:val="24"/>
           <w:szCs w:val="24"/>
         </w:rPr>
-        <w:t>Medals</w:t>
+        <w:t>Sport</w:t>
       </w:r>
     </w:p>
     <w:p>
@@ -507,7 +528,7 @@
           <w:sz w:val="24"/>
           <w:szCs w:val="24"/>
         </w:rPr>
-        <w:t>Event</w:t>
+        <w:t>Medals</w:t>
       </w:r>
     </w:p>
     <w:p>
@@ -552,7 +573,42 @@
           <w:sz w:val="24"/>
           <w:szCs w:val="24"/>
         </w:rPr>
-        <w:t>In each of the 5 newly created tables, a primary key was added, and all columns required renaming.</w:t>
+        <w:t>In each of the</w:t>
+      </w:r>
+      <w:r>
+        <w:rPr>
+          <w:sz w:val="24"/>
+          <w:szCs w:val="24"/>
+        </w:rPr>
+        <w:t xml:space="preserve"> 6</w:t>
+      </w:r>
+      <w:r>
+        <w:rPr>
+          <w:sz w:val="24"/>
+          <w:szCs w:val="24"/>
+        </w:rPr>
+        <w:t xml:space="preserve"> newly created tables, a primary key was </w:t>
+      </w:r>
+      <w:r>
+        <w:rPr>
+          <w:sz w:val="24"/>
+          <w:szCs w:val="24"/>
+        </w:rPr>
+        <w:t xml:space="preserve">set or </w:t>
+      </w:r>
+      <w:r>
+        <w:rPr>
+          <w:sz w:val="24"/>
+          <w:szCs w:val="24"/>
+        </w:rPr>
+        <w:t>added, and all columns required renaming.</w:t>
+      </w:r>
+      <w:r>
+        <w:rPr>
+          <w:sz w:val="24"/>
+          <w:szCs w:val="24"/>
+        </w:rPr>
+        <w:t xml:space="preserve">  Additionally, there was the need to remove duplicating information, which was performed through Pandas.</w:t>
       </w:r>
     </w:p>
     <w:p>
@@ -604,6 +660,13 @@
         <w:t>dataframes</w:t>
       </w:r>
       <w:proofErr w:type="spellEnd"/>
+      <w:r>
+        <w:rPr>
+          <w:sz w:val="24"/>
+          <w:szCs w:val="24"/>
+        </w:rPr>
+        <w:t xml:space="preserve"> through Pandas</w:t>
+      </w:r>
       <w:r>
         <w:rPr>
           <w:sz w:val="24"/>
@@ -718,10 +781,14 @@
         </w:rPr>
       </w:pPr>
       <w:r>
+        <w:rPr>
+          <w:sz w:val="24"/>
+          <w:szCs w:val="24"/>
+        </w:rPr>
         <w:lastRenderedPageBreak/>
         <w:drawing>
-          <wp:inline distT="0" distB="0" distL="0" distR="0" wp14:anchorId="71B0D9F5" wp14:editId="28A68C6F">
-            <wp:extent cx="5943600" cy="3988435"/>
+          <wp:inline distT="0" distB="0" distL="0" distR="0" wp14:anchorId="5AA987AF" wp14:editId="72EEAA3B">
+            <wp:extent cx="6858000" cy="4331335"/>
             <wp:effectExtent l="0" t="0" r="0" b="0"/>
             <wp:docPr id="1" name="Picture 1"/>
             <wp:cNvGraphicFramePr>
@@ -743,7 +810,7 @@
                   <pic:spPr>
                     <a:xfrm>
                       <a:off x="0" y="0"/>
-                      <a:ext cx="5943600" cy="3988435"/>
+                      <a:ext cx="6858000" cy="4331335"/>
                     </a:xfrm>
                     <a:prstGeom prst="rect">
                       <a:avLst/>
@@ -778,10 +845,153 @@
       <w:pPr>
         <w:spacing w:after="0" w:line="240" w:lineRule="auto"/>
         <w:rPr>
-          <w:sz w:val="24"/>
-          <w:szCs w:val="24"/>
-        </w:rPr>
-      </w:pPr>
+          <w:b/>
+          <w:bCs/>
+          <w:sz w:val="24"/>
+          <w:szCs w:val="24"/>
+          <w:u w:val="single"/>
+        </w:rPr>
+      </w:pPr>
+      <w:r>
+        <w:rPr>
+          <w:b/>
+          <w:bCs/>
+          <w:sz w:val="24"/>
+          <w:szCs w:val="24"/>
+          <w:u w:val="single"/>
+        </w:rPr>
+        <w:t>Conclusion:</w:t>
+      </w:r>
+    </w:p>
+    <w:p>
+      <w:pPr>
+        <w:spacing w:after="0" w:line="240" w:lineRule="auto"/>
+        <w:rPr>
+          <w:sz w:val="24"/>
+          <w:szCs w:val="24"/>
+        </w:rPr>
+      </w:pPr>
+      <w:r>
+        <w:rPr>
+          <w:sz w:val="24"/>
+          <w:szCs w:val="24"/>
+        </w:rPr>
+        <w:t>There may be the need to add foreign keys in the future to query and/or data mine information better.  We did create a couple queries to test our data, which was verified through using Excel.</w:t>
+      </w:r>
+    </w:p>
+    <w:p>
+      <w:pPr>
+        <w:spacing w:after="0" w:line="240" w:lineRule="auto"/>
+        <w:rPr>
+          <w:sz w:val="24"/>
+          <w:szCs w:val="24"/>
+        </w:rPr>
+      </w:pPr>
+    </w:p>
+    <w:p>
+      <w:pPr>
+        <w:spacing w:after="0" w:line="240" w:lineRule="auto"/>
+        <w:rPr>
+          <w:sz w:val="24"/>
+          <w:szCs w:val="24"/>
+        </w:rPr>
+      </w:pPr>
+      <w:r>
+        <w:rPr>
+          <w:sz w:val="24"/>
+          <w:szCs w:val="24"/>
+        </w:rPr>
+        <w:t xml:space="preserve">Query 1:  </w:t>
+      </w:r>
+    </w:p>
+    <w:p>
+      <w:pPr>
+        <w:spacing w:after="0" w:line="240" w:lineRule="auto"/>
+        <w:rPr>
+          <w:sz w:val="24"/>
+          <w:szCs w:val="24"/>
+        </w:rPr>
+      </w:pPr>
+      <w:r>
+        <w:rPr>
+          <w:sz w:val="24"/>
+          <w:szCs w:val="24"/>
+        </w:rPr>
+        <w:t>Top 12 Women with the most Gold medals</w:t>
+      </w:r>
+    </w:p>
+    <w:p>
+      <w:pPr>
+        <w:spacing w:after="0" w:line="240" w:lineRule="auto"/>
+        <w:rPr>
+          <w:sz w:val="24"/>
+          <w:szCs w:val="24"/>
+        </w:rPr>
+      </w:pPr>
+    </w:p>
+    <w:p>
+      <w:pPr>
+        <w:spacing w:after="0" w:line="240" w:lineRule="auto"/>
+        <w:rPr>
+          <w:sz w:val="24"/>
+          <w:szCs w:val="24"/>
+        </w:rPr>
+      </w:pPr>
+      <w:r>
+        <w:rPr>
+          <w:sz w:val="24"/>
+          <w:szCs w:val="24"/>
+        </w:rPr>
+        <w:drawing>
+          <wp:inline distT="0" distB="0" distL="0" distR="0" wp14:anchorId="4AB53D2D" wp14:editId="77CB5137">
+            <wp:extent cx="3419475" cy="2986807"/>
+            <wp:effectExtent l="0" t="0" r="0" b="4445"/>
+            <wp:docPr id="3" name="Picture 2">
+              <a:extLst xmlns:a="http://schemas.openxmlformats.org/drawingml/2006/main">
+                <a:ext uri="{FF2B5EF4-FFF2-40B4-BE49-F238E27FC236}">
+                  <a16:creationId xmlns:a16="http://schemas.microsoft.com/office/drawing/2014/main" id="{4D56AED0-49D1-42F4-9C9A-3346BD830C50}"/>
+                </a:ext>
+              </a:extLst>
+            </wp:docPr>
+            <wp:cNvGraphicFramePr>
+              <a:graphicFrameLocks xmlns:a="http://schemas.openxmlformats.org/drawingml/2006/main" noChangeAspect="1"/>
+            </wp:cNvGraphicFramePr>
+            <a:graphic xmlns:a="http://schemas.openxmlformats.org/drawingml/2006/main">
+              <a:graphicData uri="http://schemas.openxmlformats.org/drawingml/2006/picture">
+                <pic:pic xmlns:pic="http://schemas.openxmlformats.org/drawingml/2006/picture">
+                  <pic:nvPicPr>
+                    <pic:cNvPr id="3" name="Picture 2">
+                      <a:extLst>
+                        <a:ext uri="{FF2B5EF4-FFF2-40B4-BE49-F238E27FC236}">
+                          <a16:creationId xmlns:a16="http://schemas.microsoft.com/office/drawing/2014/main" id="{4D56AED0-49D1-42F4-9C9A-3346BD830C50}"/>
+                        </a:ext>
+                      </a:extLst>
+                    </pic:cNvPr>
+                    <pic:cNvPicPr>
+                      <a:picLocks noChangeAspect="1"/>
+                    </pic:cNvPicPr>
+                  </pic:nvPicPr>
+                  <pic:blipFill>
+                    <a:blip r:embed="rId7"/>
+                    <a:stretch>
+                      <a:fillRect/>
+                    </a:stretch>
+                  </pic:blipFill>
+                  <pic:spPr>
+                    <a:xfrm>
+                      <a:off x="0" y="0"/>
+                      <a:ext cx="3431136" cy="2996992"/>
+                    </a:xfrm>
+                    <a:prstGeom prst="rect">
+                      <a:avLst/>
+                    </a:prstGeom>
+                  </pic:spPr>
+                </pic:pic>
+              </a:graphicData>
+            </a:graphic>
+          </wp:inline>
+        </w:drawing>
+      </w:r>
     </w:p>
     <w:p>
       <w:pPr>
@@ -834,6 +1044,102 @@
           <w:szCs w:val="24"/>
         </w:rPr>
       </w:pPr>
+      <w:r>
+        <w:rPr>
+          <w:sz w:val="24"/>
+          <w:szCs w:val="24"/>
+        </w:rPr>
+        <w:t xml:space="preserve">Query 2:  </w:t>
+      </w:r>
+    </w:p>
+    <w:p>
+      <w:pPr>
+        <w:spacing w:after="0" w:line="240" w:lineRule="auto"/>
+        <w:rPr>
+          <w:sz w:val="24"/>
+          <w:szCs w:val="24"/>
+        </w:rPr>
+      </w:pPr>
+      <w:r>
+        <w:rPr>
+          <w:sz w:val="24"/>
+          <w:szCs w:val="24"/>
+        </w:rPr>
+        <w:t>Top Sports with the most Gold medals, in aggregate</w:t>
+      </w:r>
+    </w:p>
+    <w:p>
+      <w:pPr>
+        <w:spacing w:after="0" w:line="240" w:lineRule="auto"/>
+        <w:rPr>
+          <w:sz w:val="24"/>
+          <w:szCs w:val="24"/>
+        </w:rPr>
+      </w:pPr>
+    </w:p>
+    <w:p>
+      <w:pPr>
+        <w:spacing w:after="0" w:line="240" w:lineRule="auto"/>
+        <w:rPr>
+          <w:sz w:val="24"/>
+          <w:szCs w:val="24"/>
+        </w:rPr>
+      </w:pPr>
+      <w:r>
+        <w:rPr>
+          <w:sz w:val="24"/>
+          <w:szCs w:val="24"/>
+        </w:rPr>
+        <w:drawing>
+          <wp:inline distT="0" distB="0" distL="0" distR="0" wp14:anchorId="42600647" wp14:editId="0BF88CB5">
+            <wp:extent cx="3281596" cy="2819400"/>
+            <wp:effectExtent l="0" t="0" r="0" b="0"/>
+            <wp:docPr id="4" name="Picture 3">
+              <a:extLst xmlns:a="http://schemas.openxmlformats.org/drawingml/2006/main">
+                <a:ext uri="{FF2B5EF4-FFF2-40B4-BE49-F238E27FC236}">
+                  <a16:creationId xmlns:a16="http://schemas.microsoft.com/office/drawing/2014/main" id="{C65EE490-FA64-4D53-A249-F8C4F5D5715C}"/>
+                </a:ext>
+              </a:extLst>
+            </wp:docPr>
+            <wp:cNvGraphicFramePr>
+              <a:graphicFrameLocks xmlns:a="http://schemas.openxmlformats.org/drawingml/2006/main" noChangeAspect="1"/>
+            </wp:cNvGraphicFramePr>
+            <a:graphic xmlns:a="http://schemas.openxmlformats.org/drawingml/2006/main">
+              <a:graphicData uri="http://schemas.openxmlformats.org/drawingml/2006/picture">
+                <pic:pic xmlns:pic="http://schemas.openxmlformats.org/drawingml/2006/picture">
+                  <pic:nvPicPr>
+                    <pic:cNvPr id="4" name="Picture 3">
+                      <a:extLst>
+                        <a:ext uri="{FF2B5EF4-FFF2-40B4-BE49-F238E27FC236}">
+                          <a16:creationId xmlns:a16="http://schemas.microsoft.com/office/drawing/2014/main" id="{C65EE490-FA64-4D53-A249-F8C4F5D5715C}"/>
+                        </a:ext>
+                      </a:extLst>
+                    </pic:cNvPr>
+                    <pic:cNvPicPr>
+                      <a:picLocks noChangeAspect="1"/>
+                    </pic:cNvPicPr>
+                  </pic:nvPicPr>
+                  <pic:blipFill>
+                    <a:blip r:embed="rId8"/>
+                    <a:stretch>
+                      <a:fillRect/>
+                    </a:stretch>
+                  </pic:blipFill>
+                  <pic:spPr>
+                    <a:xfrm>
+                      <a:off x="0" y="0"/>
+                      <a:ext cx="3290190" cy="2826784"/>
+                    </a:xfrm>
+                    <a:prstGeom prst="rect">
+                      <a:avLst/>
+                    </a:prstGeom>
+                  </pic:spPr>
+                </pic:pic>
+              </a:graphicData>
+            </a:graphic>
+          </wp:inline>
+        </w:drawing>
+      </w:r>
     </w:p>
     <w:p>
       <w:pPr>
@@ -1497,7 +1803,6 @@
   <w:style w:type="character" w:default="1" w:styleId="DefaultParagraphFont">
     <w:name w:val="Default Paragraph Font"/>
     <w:uiPriority w:val="1"/>
-    <w:semiHidden/>
     <w:unhideWhenUsed/>
   </w:style>
   <w:style w:type="table" w:default="1" w:styleId="TableNormal">

</xml_diff>

<commit_message>
Final push with pdf report
</commit_message>
<xml_diff>
--- a/Project_report.docx
+++ b/Project_report.docx
@@ -11,6 +11,7 @@
           <w:bCs/>
           <w:sz w:val="48"/>
           <w:szCs w:val="48"/>
+          <w:u w:val="single"/>
         </w:rPr>
       </w:pPr>
       <w:r>
@@ -19,6 +20,7 @@
           <w:bCs/>
           <w:sz w:val="48"/>
           <w:szCs w:val="48"/>
+          <w:u w:val="single"/>
         </w:rPr>
         <w:t>ETL Project</w:t>
       </w:r>
@@ -278,21 +280,12 @@
           <w:szCs w:val="24"/>
         </w:rPr>
       </w:pPr>
-      <w:proofErr w:type="spellStart"/>
-      <w:r>
-        <w:rPr>
-          <w:sz w:val="24"/>
-          <w:szCs w:val="24"/>
-        </w:rPr>
-        <w:t>Host_cities</w:t>
-      </w:r>
-      <w:proofErr w:type="spellEnd"/>
-      <w:r>
-        <w:rPr>
-          <w:sz w:val="24"/>
-          <w:szCs w:val="24"/>
-        </w:rPr>
-        <w:t xml:space="preserve"> from Wikipedia (</w:t>
+      <w:r>
+        <w:rPr>
+          <w:sz w:val="24"/>
+          <w:szCs w:val="24"/>
+        </w:rPr>
+        <w:t>Host_cities from Wikipedia (</w:t>
       </w:r>
       <w:hyperlink r:id="rId5" w:history="1">
         <w:r>
@@ -356,23 +349,76 @@
           <w:sz w:val="24"/>
           <w:szCs w:val="24"/>
         </w:rPr>
-        <w:t xml:space="preserve">The two csv files were pulled into Pandas, where the NOC_regions.csv file only required renaming of column titles to align with the design requirements needed for SQL (via </w:t>
-      </w:r>
-      <w:proofErr w:type="spellStart"/>
-      <w:r>
-        <w:rPr>
-          <w:sz w:val="24"/>
-          <w:szCs w:val="24"/>
-        </w:rPr>
-        <w:t>PGAdmin</w:t>
-      </w:r>
-      <w:proofErr w:type="spellEnd"/>
-      <w:r>
-        <w:rPr>
-          <w:sz w:val="24"/>
-          <w:szCs w:val="24"/>
-        </w:rPr>
-        <w:t>).  The athlete_events.csv file required analysis to breakdown data into smaller table</w:t>
+        <w:t xml:space="preserve">The two csv files </w:t>
+      </w:r>
+      <w:r>
+        <w:rPr>
+          <w:sz w:val="24"/>
+          <w:szCs w:val="24"/>
+        </w:rPr>
+        <w:t>from Kaggle were downloaded and saved in our resources folder.  These were then pull</w:t>
+      </w:r>
+      <w:r>
+        <w:rPr>
+          <w:sz w:val="24"/>
+          <w:szCs w:val="24"/>
+        </w:rPr>
+        <w:t>ed into Pandas</w:t>
+      </w:r>
+      <w:r>
+        <w:rPr>
+          <w:sz w:val="24"/>
+          <w:szCs w:val="24"/>
+        </w:rPr>
+        <w:t>.</w:t>
+      </w:r>
+      <w:r>
+        <w:rPr>
+          <w:sz w:val="24"/>
+          <w:szCs w:val="24"/>
+        </w:rPr>
+        <w:t xml:space="preserve"> </w:t>
+      </w:r>
+      <w:r>
+        <w:rPr>
+          <w:sz w:val="24"/>
+          <w:szCs w:val="24"/>
+        </w:rPr>
+        <w:t xml:space="preserve"> The</w:t>
+      </w:r>
+      <w:r>
+        <w:rPr>
+          <w:sz w:val="24"/>
+          <w:szCs w:val="24"/>
+        </w:rPr>
+        <w:t xml:space="preserve"> </w:t>
+      </w:r>
+      <w:r>
+        <w:rPr>
+          <w:b/>
+          <w:bCs/>
+          <w:color w:val="002060"/>
+          <w:sz w:val="24"/>
+          <w:szCs w:val="24"/>
+        </w:rPr>
+        <w:t xml:space="preserve">NOC_regions.csv </w:t>
+      </w:r>
+      <w:r>
+        <w:rPr>
+          <w:b/>
+          <w:bCs/>
+          <w:color w:val="002060"/>
+          <w:sz w:val="24"/>
+          <w:szCs w:val="24"/>
+        </w:rPr>
+        <w:t xml:space="preserve">(National Olympic Committee) </w:t>
+      </w:r>
+      <w:r>
+        <w:rPr>
+          <w:sz w:val="24"/>
+          <w:szCs w:val="24"/>
+        </w:rPr>
+        <w:t>file only required renaming of column titles to align with the design requirements needed for SQL (via PGAdmin).  The athlete_events.csv file required analysis to breakdown data into smaller table</w:t>
       </w:r>
       <w:r>
         <w:rPr>
@@ -386,37 +432,125 @@
           <w:sz w:val="24"/>
           <w:szCs w:val="24"/>
         </w:rPr>
-        <w:t xml:space="preserve"> that can be queried in various ways.  The athlete_events.csv was used to create </w:t>
-      </w:r>
-      <w:r>
-        <w:rPr>
-          <w:sz w:val="24"/>
-          <w:szCs w:val="24"/>
-        </w:rPr>
-        <w:t>6</w:t>
-      </w:r>
-      <w:r>
-        <w:rPr>
-          <w:sz w:val="24"/>
-          <w:szCs w:val="24"/>
-        </w:rPr>
-        <w:t xml:space="preserve"> tables / </w:t>
-      </w:r>
-      <w:proofErr w:type="spellStart"/>
-      <w:r>
-        <w:rPr>
-          <w:sz w:val="24"/>
-          <w:szCs w:val="24"/>
-        </w:rPr>
-        <w:t>dataframes</w:t>
-      </w:r>
-      <w:proofErr w:type="spellEnd"/>
-      <w:r>
-        <w:rPr>
-          <w:sz w:val="24"/>
-          <w:szCs w:val="24"/>
-        </w:rPr>
-        <w:t>:</w:t>
+        <w:t xml:space="preserve"> that can be queried in various ways. </w:t>
+      </w:r>
+      <w:r>
+        <w:rPr>
+          <w:sz w:val="24"/>
+          <w:szCs w:val="24"/>
+        </w:rPr>
+        <w:t xml:space="preserve">  Below is how the data appeared prior to clean-up:</w:t>
+      </w:r>
+    </w:p>
+    <w:p>
+      <w:pPr>
+        <w:spacing w:after="0" w:line="240" w:lineRule="auto"/>
+        <w:rPr>
+          <w:sz w:val="24"/>
+          <w:szCs w:val="24"/>
+        </w:rPr>
+      </w:pPr>
+    </w:p>
+    <w:p>
+      <w:pPr>
+        <w:spacing w:after="0" w:line="240" w:lineRule="auto"/>
+        <w:ind w:left="180" w:firstLine="450"/>
+        <w:rPr>
+          <w:sz w:val="24"/>
+          <w:szCs w:val="24"/>
+        </w:rPr>
+      </w:pPr>
+      <w:r>
+        <w:rPr>
+          <w:noProof/>
+        </w:rPr>
+        <w:drawing>
+          <wp:inline distT="0" distB="0" distL="0" distR="0" wp14:anchorId="3E5C45C7" wp14:editId="74EDBB1B">
+            <wp:extent cx="5943600" cy="2417445"/>
+            <wp:effectExtent l="0" t="0" r="0" b="1905"/>
+            <wp:docPr id="2" name="Picture 2"/>
+            <wp:cNvGraphicFramePr/>
+            <a:graphic xmlns:a="http://schemas.openxmlformats.org/drawingml/2006/main">
+              <a:graphicData uri="http://schemas.openxmlformats.org/drawingml/2006/picture">
+                <pic:pic xmlns:pic="http://schemas.openxmlformats.org/drawingml/2006/picture">
+                  <pic:nvPicPr>
+                    <pic:cNvPr id="2" name="Picture 2"/>
+                    <pic:cNvPicPr/>
+                  </pic:nvPicPr>
+                  <pic:blipFill>
+                    <a:blip r:embed="rId6"/>
+                    <a:stretch>
+                      <a:fillRect/>
+                    </a:stretch>
+                  </pic:blipFill>
+                  <pic:spPr>
+                    <a:xfrm>
+                      <a:off x="0" y="0"/>
+                      <a:ext cx="5943600" cy="2417445"/>
+                    </a:xfrm>
+                    <a:prstGeom prst="rect">
+                      <a:avLst/>
+                    </a:prstGeom>
+                  </pic:spPr>
+                </pic:pic>
+              </a:graphicData>
+            </a:graphic>
+          </wp:inline>
+        </w:drawing>
+      </w:r>
+    </w:p>
+    <w:p>
+      <w:pPr>
+        <w:spacing w:after="0" w:line="240" w:lineRule="auto"/>
+        <w:ind w:left="180" w:firstLine="450"/>
+        <w:rPr>
+          <w:sz w:val="24"/>
+          <w:szCs w:val="24"/>
+        </w:rPr>
+      </w:pPr>
+    </w:p>
+    <w:p>
+      <w:pPr>
+        <w:spacing w:after="0" w:line="240" w:lineRule="auto"/>
+        <w:rPr>
+          <w:sz w:val="24"/>
+          <w:szCs w:val="24"/>
+        </w:rPr>
+      </w:pPr>
+      <w:r>
+        <w:rPr>
+          <w:sz w:val="24"/>
+          <w:szCs w:val="24"/>
+        </w:rPr>
+        <w:t>Th</w:t>
+      </w:r>
+      <w:r>
+        <w:rPr>
+          <w:sz w:val="24"/>
+          <w:szCs w:val="24"/>
+        </w:rPr>
+        <w:t>is</w:t>
+      </w:r>
+      <w:r>
+        <w:rPr>
+          <w:sz w:val="24"/>
+          <w:szCs w:val="24"/>
+        </w:rPr>
+        <w:t xml:space="preserve"> athlete_events.csv </w:t>
+      </w:r>
+      <w:r>
+        <w:rPr>
+          <w:sz w:val="24"/>
+          <w:szCs w:val="24"/>
+        </w:rPr>
+        <w:t xml:space="preserve">file </w:t>
+      </w:r>
+      <w:r>
+        <w:rPr>
+          <w:sz w:val="24"/>
+          <w:szCs w:val="24"/>
+        </w:rPr>
+        <w:t>was used to create 6 tables / dataframes:</w:t>
       </w:r>
     </w:p>
     <w:p>
@@ -477,7 +611,6 @@
           <w:szCs w:val="24"/>
         </w:rPr>
       </w:pPr>
-      <w:proofErr w:type="spellStart"/>
       <w:r>
         <w:rPr>
           <w:sz w:val="24"/>
@@ -485,7 +618,6 @@
         </w:rPr>
         <w:t>Athlete_data</w:t>
       </w:r>
-      <w:proofErr w:type="spellEnd"/>
     </w:p>
     <w:p>
       <w:pPr>
@@ -550,129 +682,198 @@
           <w:sz w:val="24"/>
           <w:szCs w:val="24"/>
         </w:rPr>
-        <w:t>G</w:t>
-      </w:r>
-      <w:r>
-        <w:rPr>
-          <w:sz w:val="24"/>
-          <w:szCs w:val="24"/>
-        </w:rPr>
-        <w:t>ames</w:t>
-      </w:r>
-    </w:p>
-    <w:p>
-      <w:pPr>
-        <w:spacing w:after="0" w:line="240" w:lineRule="auto"/>
-        <w:rPr>
-          <w:sz w:val="24"/>
-          <w:szCs w:val="24"/>
-        </w:rPr>
-      </w:pPr>
-      <w:r>
-        <w:rPr>
-          <w:sz w:val="24"/>
-          <w:szCs w:val="24"/>
-        </w:rPr>
-        <w:t>In each of the</w:t>
-      </w:r>
-      <w:r>
-        <w:rPr>
-          <w:sz w:val="24"/>
-          <w:szCs w:val="24"/>
-        </w:rPr>
-        <w:t xml:space="preserve"> 6</w:t>
-      </w:r>
-      <w:r>
-        <w:rPr>
-          <w:sz w:val="24"/>
-          <w:szCs w:val="24"/>
-        </w:rPr>
-        <w:t xml:space="preserve"> newly created tables, a primary key was </w:t>
-      </w:r>
-      <w:r>
-        <w:rPr>
-          <w:sz w:val="24"/>
-          <w:szCs w:val="24"/>
-        </w:rPr>
-        <w:t xml:space="preserve">set or </w:t>
-      </w:r>
-      <w:r>
-        <w:rPr>
-          <w:sz w:val="24"/>
-          <w:szCs w:val="24"/>
-        </w:rPr>
-        <w:t>added, and all columns required renaming.</w:t>
-      </w:r>
-      <w:r>
-        <w:rPr>
-          <w:sz w:val="24"/>
-          <w:szCs w:val="24"/>
-        </w:rPr>
-        <w:t xml:space="preserve">  Additionally, there was the need to remove duplicating information, which was performed through Pandas.</w:t>
-      </w:r>
-    </w:p>
-    <w:p>
-      <w:pPr>
-        <w:spacing w:after="0" w:line="240" w:lineRule="auto"/>
-        <w:rPr>
-          <w:sz w:val="24"/>
-          <w:szCs w:val="24"/>
-        </w:rPr>
-      </w:pPr>
-    </w:p>
-    <w:p>
-      <w:pPr>
-        <w:spacing w:after="0" w:line="240" w:lineRule="auto"/>
-        <w:rPr>
-          <w:sz w:val="24"/>
-          <w:szCs w:val="24"/>
-        </w:rPr>
-      </w:pPr>
-      <w:r>
-        <w:rPr>
-          <w:sz w:val="24"/>
-          <w:szCs w:val="24"/>
-        </w:rPr>
-        <w:t>For the table pulled via web-scraping (</w:t>
-      </w:r>
-      <w:proofErr w:type="spellStart"/>
-      <w:r>
-        <w:rPr>
-          <w:sz w:val="24"/>
-          <w:szCs w:val="24"/>
-        </w:rPr>
-        <w:t>Host_cities</w:t>
-      </w:r>
-      <w:proofErr w:type="spellEnd"/>
-      <w:r>
-        <w:rPr>
-          <w:sz w:val="24"/>
-          <w:szCs w:val="24"/>
-        </w:rPr>
-        <w:t xml:space="preserve">), there were 3 columns which did not have useful information for database needs and were dropped from use in the tables / </w:t>
-      </w:r>
-      <w:proofErr w:type="spellStart"/>
-      <w:r>
-        <w:rPr>
-          <w:sz w:val="24"/>
-          <w:szCs w:val="24"/>
-        </w:rPr>
-        <w:t>dataframes</w:t>
-      </w:r>
-      <w:proofErr w:type="spellEnd"/>
-      <w:r>
-        <w:rPr>
-          <w:sz w:val="24"/>
-          <w:szCs w:val="24"/>
-        </w:rPr>
-        <w:t xml:space="preserve"> through Pandas</w:t>
-      </w:r>
-      <w:r>
-        <w:rPr>
-          <w:sz w:val="24"/>
-          <w:szCs w:val="24"/>
-        </w:rPr>
-        <w:t>.  Like the csv files, all column titles required renaming.</w:t>
+        <w:t>Games</w:t>
+      </w:r>
+    </w:p>
+    <w:p>
+      <w:pPr>
+        <w:spacing w:after="0" w:line="240" w:lineRule="auto"/>
+        <w:rPr>
+          <w:sz w:val="24"/>
+          <w:szCs w:val="24"/>
+        </w:rPr>
+      </w:pPr>
+      <w:r>
+        <w:rPr>
+          <w:sz w:val="24"/>
+          <w:szCs w:val="24"/>
+        </w:rPr>
+        <w:t xml:space="preserve">In each of the 6 newly created tables, a primary key was </w:t>
+      </w:r>
+      <w:r>
+        <w:rPr>
+          <w:sz w:val="24"/>
+          <w:szCs w:val="24"/>
+        </w:rPr>
+        <w:t>a</w:t>
+      </w:r>
+      <w:r>
+        <w:rPr>
+          <w:sz w:val="24"/>
+          <w:szCs w:val="24"/>
+        </w:rPr>
+        <w:t>dded, and all columns required renaming.  Additionally, there was the need to remove duplicating information, which was performed through Pandas.</w:t>
+      </w:r>
+    </w:p>
+    <w:p>
+      <w:pPr>
+        <w:spacing w:after="0" w:line="240" w:lineRule="auto"/>
+        <w:rPr>
+          <w:sz w:val="24"/>
+          <w:szCs w:val="24"/>
+        </w:rPr>
+      </w:pPr>
+    </w:p>
+    <w:p>
+      <w:pPr>
+        <w:spacing w:after="0" w:line="240" w:lineRule="auto"/>
+        <w:ind w:left="180" w:firstLine="450"/>
+        <w:rPr>
+          <w:sz w:val="24"/>
+          <w:szCs w:val="24"/>
+        </w:rPr>
+      </w:pPr>
+    </w:p>
+    <w:p>
+      <w:pPr>
+        <w:spacing w:after="0" w:line="240" w:lineRule="auto"/>
+        <w:rPr>
+          <w:sz w:val="24"/>
+          <w:szCs w:val="24"/>
+        </w:rPr>
+      </w:pPr>
+      <w:r>
+        <w:rPr>
+          <w:sz w:val="24"/>
+          <w:szCs w:val="24"/>
+        </w:rPr>
+        <w:t>For the table pulled via web-scraping (Host_cities), there were 3 columns which did not have useful information for database needs and were dropped from use in the tables / dataframes through Pandas</w:t>
+      </w:r>
+      <w:r>
+        <w:rPr>
+          <w:sz w:val="24"/>
+          <w:szCs w:val="24"/>
+        </w:rPr>
+        <w:t>, see below:</w:t>
+      </w:r>
+      <w:r>
+        <w:rPr>
+          <w:sz w:val="24"/>
+          <w:szCs w:val="24"/>
+        </w:rPr>
+        <w:t xml:space="preserve"> </w:t>
+      </w:r>
+    </w:p>
+    <w:p>
+      <w:pPr>
+        <w:spacing w:after="0" w:line="240" w:lineRule="auto"/>
+        <w:rPr>
+          <w:sz w:val="24"/>
+          <w:szCs w:val="24"/>
+        </w:rPr>
+      </w:pPr>
+    </w:p>
+    <w:p>
+      <w:pPr>
+        <w:spacing w:after="0" w:line="240" w:lineRule="auto"/>
+        <w:ind w:firstLine="720"/>
+        <w:rPr>
+          <w:sz w:val="24"/>
+          <w:szCs w:val="24"/>
+        </w:rPr>
+      </w:pPr>
+      <w:r>
+        <w:rPr>
+          <w:noProof/>
+        </w:rPr>
+        <w:drawing>
+          <wp:inline distT="0" distB="0" distL="0" distR="0" wp14:anchorId="7A58A18A" wp14:editId="353A34A1">
+            <wp:extent cx="5943600" cy="1758950"/>
+            <wp:effectExtent l="0" t="0" r="0" b="0"/>
+            <wp:docPr id="5" name="Picture 5"/>
+            <wp:cNvGraphicFramePr/>
+            <a:graphic xmlns:a="http://schemas.openxmlformats.org/drawingml/2006/main">
+              <a:graphicData uri="http://schemas.openxmlformats.org/drawingml/2006/picture">
+                <pic:pic xmlns:pic="http://schemas.openxmlformats.org/drawingml/2006/picture">
+                  <pic:nvPicPr>
+                    <pic:cNvPr id="1" name="Picture 1"/>
+                    <pic:cNvPicPr/>
+                  </pic:nvPicPr>
+                  <pic:blipFill>
+                    <a:blip r:embed="rId7"/>
+                    <a:stretch>
+                      <a:fillRect/>
+                    </a:stretch>
+                  </pic:blipFill>
+                  <pic:spPr>
+                    <a:xfrm>
+                      <a:off x="0" y="0"/>
+                      <a:ext cx="5943600" cy="1758950"/>
+                    </a:xfrm>
+                    <a:prstGeom prst="rect">
+                      <a:avLst/>
+                    </a:prstGeom>
+                  </pic:spPr>
+                </pic:pic>
+              </a:graphicData>
+            </a:graphic>
+          </wp:inline>
+        </w:drawing>
+      </w:r>
+    </w:p>
+    <w:p>
+      <w:pPr>
+        <w:spacing w:after="0" w:line="240" w:lineRule="auto"/>
+        <w:rPr>
+          <w:sz w:val="24"/>
+          <w:szCs w:val="24"/>
+        </w:rPr>
+      </w:pPr>
+      <w:r>
+        <w:rPr>
+          <w:sz w:val="24"/>
+          <w:szCs w:val="24"/>
+        </w:rPr>
+        <w:t xml:space="preserve"> </w:t>
+      </w:r>
+    </w:p>
+    <w:p>
+      <w:pPr>
+        <w:spacing w:after="0" w:line="240" w:lineRule="auto"/>
+        <w:rPr>
+          <w:sz w:val="24"/>
+          <w:szCs w:val="24"/>
+        </w:rPr>
+      </w:pPr>
+      <w:r>
+        <w:rPr>
+          <w:sz w:val="24"/>
+          <w:szCs w:val="24"/>
+        </w:rPr>
+        <w:t xml:space="preserve">The Summer, Winter and Ref columns housed unreliable information and were dropped from the dataframe.  </w:t>
+      </w:r>
+    </w:p>
+    <w:p>
+      <w:pPr>
+        <w:spacing w:after="0" w:line="240" w:lineRule="auto"/>
+        <w:rPr>
+          <w:sz w:val="24"/>
+          <w:szCs w:val="24"/>
+        </w:rPr>
+      </w:pPr>
+      <w:r>
+        <w:rPr>
+          <w:sz w:val="24"/>
+          <w:szCs w:val="24"/>
+        </w:rPr>
+        <w:t>Like the csv files, all column titles required renaming.</w:t>
+      </w:r>
+      <w:r>
+        <w:rPr>
+          <w:sz w:val="24"/>
+          <w:szCs w:val="24"/>
+        </w:rPr>
+        <w:t xml:space="preserve">  No duplicate records existed.</w:t>
       </w:r>
     </w:p>
     <w:p>
@@ -719,23 +920,7 @@
           <w:sz w:val="24"/>
           <w:szCs w:val="24"/>
         </w:rPr>
-        <w:t>Following necessary data clean up, all tables were loaded using Pandas/</w:t>
-      </w:r>
-      <w:proofErr w:type="spellStart"/>
-      <w:r>
-        <w:rPr>
-          <w:sz w:val="24"/>
-          <w:szCs w:val="24"/>
-        </w:rPr>
-        <w:t>SQLalchemy</w:t>
-      </w:r>
-      <w:proofErr w:type="spellEnd"/>
-      <w:r>
-        <w:rPr>
-          <w:sz w:val="24"/>
-          <w:szCs w:val="24"/>
-        </w:rPr>
-        <w:t>.</w:t>
+        <w:t>Following necessary data clean up, all tables were loaded using Pandas/SQLalchemy.</w:t>
       </w:r>
     </w:p>
     <w:p>
@@ -782,10 +967,10 @@
       </w:pPr>
       <w:r>
         <w:rPr>
-          <w:sz w:val="24"/>
-          <w:szCs w:val="24"/>
-        </w:rPr>
-        <w:lastRenderedPageBreak/>
+          <w:noProof/>
+          <w:sz w:val="24"/>
+          <w:szCs w:val="24"/>
+        </w:rPr>
         <w:drawing>
           <wp:inline distT="0" distB="0" distL="0" distR="0" wp14:anchorId="5AA987AF" wp14:editId="72EEAA3B">
             <wp:extent cx="6858000" cy="4331335"/>
@@ -802,7 +987,7 @@
                     <pic:cNvPicPr/>
                   </pic:nvPicPr>
                   <pic:blipFill>
-                    <a:blip r:embed="rId6"/>
+                    <a:blip r:embed="rId8"/>
                     <a:stretch>
                       <a:fillRect/>
                     </a:stretch>
@@ -876,6 +1061,70 @@
           <w:sz w:val="24"/>
           <w:szCs w:val="24"/>
         </w:rPr>
+        <w:t xml:space="preserve">We see that the benefits of this process as a great start in data analytics, where one can run various queries.  </w:t>
+      </w:r>
+    </w:p>
+    <w:p>
+      <w:pPr>
+        <w:spacing w:after="0" w:line="240" w:lineRule="auto"/>
+        <w:rPr>
+          <w:sz w:val="24"/>
+          <w:szCs w:val="24"/>
+        </w:rPr>
+      </w:pPr>
+    </w:p>
+    <w:p>
+      <w:pPr>
+        <w:spacing w:after="0" w:line="240" w:lineRule="auto"/>
+        <w:rPr>
+          <w:sz w:val="24"/>
+          <w:szCs w:val="24"/>
+        </w:rPr>
+      </w:pPr>
+      <w:r>
+        <w:rPr>
+          <w:sz w:val="24"/>
+          <w:szCs w:val="24"/>
+        </w:rPr>
+        <w:t xml:space="preserve">Some challenges that arose, </w:t>
+      </w:r>
+      <w:r>
+        <w:rPr>
+          <w:sz w:val="24"/>
+          <w:szCs w:val="24"/>
+        </w:rPr>
+        <w:t>where</w:t>
+      </w:r>
+      <w:r>
+        <w:rPr>
+          <w:sz w:val="24"/>
+          <w:szCs w:val="24"/>
+        </w:rPr>
+        <w:t xml:space="preserve"> tables and data was created quickly and required re-work to assure queries pulled results as expected, which includes the need to assure duplicates are addressed appropriately.</w:t>
+      </w:r>
+    </w:p>
+    <w:p>
+      <w:pPr>
+        <w:spacing w:after="0" w:line="240" w:lineRule="auto"/>
+        <w:rPr>
+          <w:sz w:val="24"/>
+          <w:szCs w:val="24"/>
+        </w:rPr>
+      </w:pPr>
+    </w:p>
+    <w:p>
+      <w:pPr>
+        <w:spacing w:after="0" w:line="240" w:lineRule="auto"/>
+        <w:rPr>
+          <w:sz w:val="24"/>
+          <w:szCs w:val="24"/>
+        </w:rPr>
+      </w:pPr>
+      <w:r>
+        <w:rPr>
+          <w:sz w:val="24"/>
+          <w:szCs w:val="24"/>
+        </w:rPr>
         <w:t>There may be the need to add foreign keys in the future to query and/or data mine information better.  We did create a couple queries to test our data, which was verified through using Excel.</w:t>
       </w:r>
     </w:p>
@@ -939,13 +1188,14 @@
       </w:pPr>
       <w:r>
         <w:rPr>
+          <w:noProof/>
           <w:sz w:val="24"/>
           <w:szCs w:val="24"/>
         </w:rPr>
         <w:drawing>
-          <wp:inline distT="0" distB="0" distL="0" distR="0" wp14:anchorId="4AB53D2D" wp14:editId="77CB5137">
-            <wp:extent cx="3419475" cy="2986807"/>
-            <wp:effectExtent l="0" t="0" r="0" b="4445"/>
+          <wp:inline distT="0" distB="0" distL="0" distR="0" wp14:anchorId="4AB53D2D" wp14:editId="3F1DBDAE">
+            <wp:extent cx="3037398" cy="2653074"/>
+            <wp:effectExtent l="0" t="0" r="0" b="0"/>
             <wp:docPr id="3" name="Picture 2">
               <a:extLst xmlns:a="http://schemas.openxmlformats.org/drawingml/2006/main">
                 <a:ext uri="{FF2B5EF4-FFF2-40B4-BE49-F238E27FC236}">
@@ -972,7 +1222,7 @@
                     </pic:cNvPicPr>
                   </pic:nvPicPr>
                   <pic:blipFill>
-                    <a:blip r:embed="rId7"/>
+                    <a:blip r:embed="rId9"/>
                     <a:stretch>
                       <a:fillRect/>
                     </a:stretch>
@@ -980,7 +1230,7 @@
                   <pic:spPr>
                     <a:xfrm>
                       <a:off x="0" y="0"/>
-                      <a:ext cx="3431136" cy="2996992"/>
+                      <a:ext cx="3053519" cy="2667155"/>
                     </a:xfrm>
                     <a:prstGeom prst="rect">
                       <a:avLst/>
@@ -1026,24 +1276,6 @@
           <w:szCs w:val="24"/>
         </w:rPr>
       </w:pPr>
-    </w:p>
-    <w:p>
-      <w:pPr>
-        <w:spacing w:after="0" w:line="240" w:lineRule="auto"/>
-        <w:rPr>
-          <w:sz w:val="24"/>
-          <w:szCs w:val="24"/>
-        </w:rPr>
-      </w:pPr>
-    </w:p>
-    <w:p>
-      <w:pPr>
-        <w:spacing w:after="0" w:line="240" w:lineRule="auto"/>
-        <w:rPr>
-          <w:sz w:val="24"/>
-          <w:szCs w:val="24"/>
-        </w:rPr>
-      </w:pPr>
       <w:r>
         <w:rPr>
           <w:sz w:val="24"/>
@@ -1087,13 +1319,14 @@
       </w:pPr>
       <w:r>
         <w:rPr>
+          <w:noProof/>
           <w:sz w:val="24"/>
           <w:szCs w:val="24"/>
         </w:rPr>
         <w:drawing>
-          <wp:inline distT="0" distB="0" distL="0" distR="0" wp14:anchorId="42600647" wp14:editId="0BF88CB5">
-            <wp:extent cx="3281596" cy="2819400"/>
-            <wp:effectExtent l="0" t="0" r="0" b="0"/>
+          <wp:inline distT="0" distB="0" distL="0" distR="0" wp14:anchorId="42600647" wp14:editId="528020D5">
+            <wp:extent cx="2894274" cy="2486631"/>
+            <wp:effectExtent l="0" t="0" r="1905" b="9525"/>
             <wp:docPr id="4" name="Picture 3">
               <a:extLst xmlns:a="http://schemas.openxmlformats.org/drawingml/2006/main">
                 <a:ext uri="{FF2B5EF4-FFF2-40B4-BE49-F238E27FC236}">
@@ -1120,7 +1353,7 @@
                     </pic:cNvPicPr>
                   </pic:nvPicPr>
                   <pic:blipFill>
-                    <a:blip r:embed="rId8"/>
+                    <a:blip r:embed="rId10"/>
                     <a:stretch>
                       <a:fillRect/>
                     </a:stretch>
@@ -1128,7 +1361,7 @@
                   <pic:spPr>
                     <a:xfrm>
                       <a:off x="0" y="0"/>
-                      <a:ext cx="3290190" cy="2826784"/>
+                      <a:ext cx="2911301" cy="2501260"/>
                     </a:xfrm>
                     <a:prstGeom prst="rect">
                       <a:avLst/>
@@ -1803,6 +2036,7 @@
   <w:style w:type="character" w:default="1" w:styleId="DefaultParagraphFont">
     <w:name w:val="Default Paragraph Font"/>
     <w:uiPriority w:val="1"/>
+    <w:semiHidden/>
     <w:unhideWhenUsed/>
   </w:style>
   <w:style w:type="table" w:default="1" w:styleId="TableNormal">

</xml_diff>